<commit_message>
Cleaning up code around SD read/write. Still not working.
</commit_message>
<xml_diff>
--- a/ReferenceDocs/TechNote Read Write Data in Android.docx
+++ b/ReferenceDocs/TechNote Read Write Data in Android.docx
@@ -12,7 +12,13 @@
     </w:p>
     <w:p>
       <w:r>
-        <w:t>Android updated storage access for Android 11 [</w:t>
+        <w:t xml:space="preserve">Android updated storage access for Android 11 </w:t>
+      </w:r>
+      <w:r>
+        <w:t xml:space="preserve">(API Level 30) </w:t>
+      </w:r>
+      <w:r>
+        <w:t>[</w:t>
       </w:r>
       <w:r>
         <w:fldChar w:fldCharType="begin"/>
@@ -30,15 +36,25 @@
         <w:fldChar w:fldCharType="end"/>
       </w:r>
       <w:r>
-        <w:t xml:space="preserve">]. This document shows how the storage access was implemented for the </w:t>
-      </w:r>
-      <w:proofErr w:type="spellStart"/>
-      <w:r>
-        <w:t>AccelPlot</w:t>
-      </w:r>
-      <w:proofErr w:type="spellEnd"/>
-      <w:r>
-        <w:t xml:space="preserve"> application. </w:t>
+        <w:t xml:space="preserve">, </w:t>
+      </w:r>
+      <w:r>
+        <w:fldChar w:fldCharType="begin"/>
+      </w:r>
+      <w:r>
+        <w:instrText xml:space="preserve"> REF _Ref92900964 \r \h </w:instrText>
+      </w:r>
+      <w:r>
+        <w:fldChar w:fldCharType="separate"/>
+      </w:r>
+      <w:r>
+        <w:t>3</w:t>
+      </w:r>
+      <w:r>
+        <w:fldChar w:fldCharType="end"/>
+      </w:r>
+      <w:r>
+        <w:t xml:space="preserve">]. This document shows how the storage access was implemented for the AccelPlot application. </w:t>
       </w:r>
     </w:p>
     <w:p>
@@ -50,10 +66,222 @@
       </w:r>
     </w:p>
     <w:p>
+      <w:r>
+        <w:t>Discovered most apps don’t need broad access; left behind files that filled up drive. Scope storage introduced in Android 10</w:t>
+      </w:r>
+      <w:r>
+        <w:t xml:space="preserve"> (API Level 29)</w:t>
+      </w:r>
+      <w:r>
+        <w:t>.</w:t>
+      </w:r>
+    </w:p>
+    <w:p>
+      <w:r>
+        <w:t>Principles:</w:t>
+      </w:r>
+    </w:p>
+    <w:p>
+      <w:pPr>
+        <w:pStyle w:val="ListParagraph"/>
+        <w:numPr>
+          <w:ilvl w:val="0"/>
+          <w:numId w:val="2"/>
+        </w:numPr>
+      </w:pPr>
+      <w:r>
+        <w:t>Better attribution. Helps remove content</w:t>
+      </w:r>
+    </w:p>
+    <w:p>
+      <w:pPr>
+        <w:pStyle w:val="ListParagraph"/>
+        <w:numPr>
+          <w:ilvl w:val="0"/>
+          <w:numId w:val="2"/>
+        </w:numPr>
+      </w:pPr>
+      <w:r>
+        <w:t xml:space="preserve">Protecting app data. Internal app directories private. SD directories need to be protected from other apps. </w:t>
+      </w:r>
+    </w:p>
+    <w:p>
+      <w:pPr>
+        <w:pStyle w:val="ListParagraph"/>
+        <w:numPr>
+          <w:ilvl w:val="0"/>
+          <w:numId w:val="2"/>
+        </w:numPr>
+      </w:pPr>
+      <w:r>
+        <w:t>Protecting user data.</w:t>
+      </w:r>
+    </w:p>
+    <w:p>
+      <w:pPr>
+        <w:pStyle w:val="ListParagraph"/>
+        <w:numPr>
+          <w:ilvl w:val="0"/>
+          <w:numId w:val="2"/>
+        </w:numPr>
+      </w:pPr>
+      <w:r>
+        <w:t>Unrestricted access to your own app storage. You can write to your own directory.</w:t>
+      </w:r>
+    </w:p>
+    <w:p>
+      <w:r>
+        <w:t>An app always ha</w:t>
+      </w:r>
+      <w:r>
+        <w:t>s</w:t>
+      </w:r>
+      <w:r>
+        <w:t xml:space="preserve"> unrestricted access to their own storage, both external and internal [</w:t>
+      </w:r>
+      <w:r>
+        <w:fldChar w:fldCharType="begin"/>
+      </w:r>
+      <w:r>
+        <w:instrText xml:space="preserve"> REF _Ref93219234 \r \h </w:instrText>
+      </w:r>
+      <w:r>
+        <w:fldChar w:fldCharType="separate"/>
+      </w:r>
+      <w:r>
+        <w:t>4</w:t>
+      </w:r>
+      <w:r>
+        <w:fldChar w:fldCharType="end"/>
+      </w:r>
+      <w:r>
+        <w:t xml:space="preserve">, </w:t>
+      </w:r>
+      <w:r>
+        <w:fldChar w:fldCharType="begin"/>
+      </w:r>
+      <w:r>
+        <w:instrText xml:space="preserve"> REF _Ref93219833 \r \h </w:instrText>
+      </w:r>
+      <w:r>
+        <w:fldChar w:fldCharType="separate"/>
+      </w:r>
+      <w:r>
+        <w:t>5</w:t>
+      </w:r>
+      <w:r>
+        <w:fldChar w:fldCharType="end"/>
+      </w:r>
+      <w:r>
+        <w:t>].</w:t>
+      </w:r>
+    </w:p>
+    <w:p>
+      <w:pPr>
+        <w:keepNext/>
+      </w:pPr>
+      <w:r>
+        <w:drawing>
+          <wp:inline distT="0" distB="0" distL="0" distR="0" wp14:anchorId="144D87AD" wp14:editId="78C4C789">
+            <wp:extent cx="5943600" cy="3509010"/>
+            <wp:effectExtent l="0" t="0" r="0" b="0"/>
+            <wp:docPr id="1" name="Picture 1"/>
+            <wp:cNvGraphicFramePr>
+              <a:graphicFrameLocks xmlns:a="http://schemas.openxmlformats.org/drawingml/2006/main" noChangeAspect="1"/>
+            </wp:cNvGraphicFramePr>
+            <a:graphic xmlns:a="http://schemas.openxmlformats.org/drawingml/2006/main">
+              <a:graphicData uri="http://schemas.openxmlformats.org/drawingml/2006/picture">
+                <pic:pic xmlns:pic="http://schemas.openxmlformats.org/drawingml/2006/picture">
+                  <pic:nvPicPr>
+                    <pic:cNvPr id="1" name=""/>
+                    <pic:cNvPicPr/>
+                  </pic:nvPicPr>
+                  <pic:blipFill>
+                    <a:blip r:embed="rId6"/>
+                    <a:stretch>
+                      <a:fillRect/>
+                    </a:stretch>
+                  </pic:blipFill>
+                  <pic:spPr>
+                    <a:xfrm>
+                      <a:off x="0" y="0"/>
+                      <a:ext cx="5943600" cy="3509010"/>
+                    </a:xfrm>
+                    <a:prstGeom prst="rect">
+                      <a:avLst/>
+                    </a:prstGeom>
+                  </pic:spPr>
+                </pic:pic>
+              </a:graphicData>
+            </a:graphic>
+          </wp:inline>
+        </w:drawing>
+      </w:r>
+    </w:p>
+    <w:p>
+      <w:pPr>
+        <w:pStyle w:val="Caption"/>
+      </w:pPr>
+      <w:r>
+        <w:t xml:space="preserve">Figure </w:t>
+      </w:r>
+      <w:fldSimple w:instr=" SEQ Figure \* ARABIC ">
+        <w:r>
+          <w:rPr>
+            <w:noProof/>
+          </w:rPr>
+          <w:t>1</w:t>
+        </w:r>
+      </w:fldSimple>
+      <w:r>
+        <w:t xml:space="preserve"> - Scoped storage notes [</w:t>
+      </w:r>
+      <w:r>
+        <w:fldChar w:fldCharType="begin"/>
+      </w:r>
+      <w:r>
+        <w:instrText xml:space="preserve"> PAGEREF _Ref93219234 \h </w:instrText>
+      </w:r>
+      <w:r>
+        <w:fldChar w:fldCharType="separate"/>
+      </w:r>
+      <w:r>
+        <w:rPr>
+          <w:noProof/>
+        </w:rPr>
+        <w:t>2</w:t>
+      </w:r>
+      <w:r>
+        <w:fldChar w:fldCharType="end"/>
+      </w:r>
+      <w:r>
+        <w:t>].</w:t>
+      </w:r>
+    </w:p>
+    <w:p>
+      <w:r>
+        <w:t>requestLegacyExternalStorage lets users opt out since scoped storage did not initially satisfy all of the use cases</w:t>
+      </w:r>
+    </w:p>
+    <w:p>
+      <w:pPr>
+        <w:rPr>
+          <w:rFonts w:asciiTheme="majorHAnsi" w:eastAsiaTheme="majorEastAsia" w:hAnsiTheme="majorHAnsi" w:cstheme="majorBidi"/>
+          <w:color w:val="2F5496" w:themeColor="accent1" w:themeShade="BF"/>
+          <w:sz w:val="32"/>
+          <w:szCs w:val="32"/>
+        </w:rPr>
+      </w:pPr>
+      <w:r>
+        <w:br w:type="page"/>
+      </w:r>
+    </w:p>
+    <w:p>
       <w:pPr>
         <w:pStyle w:val="Heading1"/>
       </w:pPr>
       <w:r>
+        <w:lastRenderedPageBreak/>
         <w:t>References</w:t>
       </w:r>
     </w:p>
@@ -65,7 +293,7 @@
           <w:numId w:val="1"/>
         </w:numPr>
       </w:pPr>
-      <w:hyperlink r:id="rId6" w:history="1">
+      <w:hyperlink r:id="rId7" w:history="1">
         <w:bookmarkStart w:id="0" w:name="_Ref92689538"/>
         <w:r>
           <w:rPr>
@@ -87,7 +315,7 @@
           <w:numId w:val="1"/>
         </w:numPr>
       </w:pPr>
-      <w:hyperlink r:id="rId7" w:history="1">
+      <w:hyperlink r:id="rId8" w:history="1">
         <w:r>
           <w:rPr>
             <w:rStyle w:val="Hyperlink"/>
@@ -98,6 +326,143 @@
       <w:r>
         <w:t xml:space="preserve"> </w:t>
       </w:r>
+    </w:p>
+    <w:p>
+      <w:pPr>
+        <w:pStyle w:val="ListParagraph"/>
+        <w:numPr>
+          <w:ilvl w:val="0"/>
+          <w:numId w:val="1"/>
+        </w:numPr>
+      </w:pPr>
+      <w:bookmarkStart w:id="1" w:name="_Ref92900964"/>
+      <w:r>
+        <w:t>“Preparing for scoped storage (Android Dev Summit ’19).</w:t>
+      </w:r>
+      <w:r>
+        <w:t>”</w:t>
+      </w:r>
+      <w:r>
+        <w:t xml:space="preserve"> Oct 24, 2019. </w:t>
+      </w:r>
+      <w:hyperlink r:id="rId9" w:history="1">
+        <w:r>
+          <w:rPr>
+            <w:rStyle w:val="Hyperlink"/>
+          </w:rPr>
+          <w:t>https://www.youtube.com/watch?v=UnJ3amzJ</w:t>
+        </w:r>
+        <w:r>
+          <w:rPr>
+            <w:rStyle w:val="Hyperlink"/>
+          </w:rPr>
+          <w:t>M</w:t>
+        </w:r>
+        <w:r>
+          <w:rPr>
+            <w:rStyle w:val="Hyperlink"/>
+          </w:rPr>
+          <w:t>94</w:t>
+        </w:r>
+      </w:hyperlink>
+      <w:r>
+        <w:t>.</w:t>
+      </w:r>
+      <w:bookmarkEnd w:id="1"/>
+    </w:p>
+    <w:p>
+      <w:pPr>
+        <w:pStyle w:val="ListParagraph"/>
+        <w:numPr>
+          <w:ilvl w:val="0"/>
+          <w:numId w:val="1"/>
+        </w:numPr>
+      </w:pPr>
+      <w:bookmarkStart w:id="2" w:name="_Ref93219234"/>
+      <w:r>
+        <w:t>“</w:t>
+      </w:r>
+      <w:r>
+        <w:t>Storage access with Android 11</w:t>
+      </w:r>
+      <w:r>
+        <w:t xml:space="preserve">.” Jun 10, 2020. </w:t>
+      </w:r>
+      <w:hyperlink r:id="rId10" w:history="1">
+        <w:r>
+          <w:rPr>
+            <w:rStyle w:val="Hyperlink"/>
+          </w:rPr>
+          <w:t>https://www.youtube.com/watch?v=RjyYCUW-9tY</w:t>
+        </w:r>
+      </w:hyperlink>
+      <w:r>
+        <w:t>.</w:t>
+      </w:r>
+      <w:bookmarkEnd w:id="2"/>
+      <w:r>
+        <w:t xml:space="preserve"> </w:t>
+      </w:r>
+    </w:p>
+    <w:p>
+      <w:pPr>
+        <w:pStyle w:val="ListParagraph"/>
+      </w:pPr>
+      <w:r>
+        <w:t>Explains the rationale behind some of the odd behaviors between Android 10 and 11</w:t>
+      </w:r>
+    </w:p>
+    <w:p>
+      <w:pPr>
+        <w:pStyle w:val="ListParagraph"/>
+      </w:pPr>
+    </w:p>
+    <w:p>
+      <w:pPr>
+        <w:pStyle w:val="ListParagraph"/>
+        <w:numPr>
+          <w:ilvl w:val="0"/>
+          <w:numId w:val="1"/>
+        </w:numPr>
+      </w:pPr>
+      <w:bookmarkStart w:id="3" w:name="_Ref93219833"/>
+      <w:r>
+        <w:t>“</w:t>
+      </w:r>
+      <w:r>
+        <w:t>Scoped Storage in Android in a Nutshell</w:t>
+      </w:r>
+      <w:r>
+        <w:t xml:space="preserve">.”  Dec 17, 2020. </w:t>
+      </w:r>
+      <w:hyperlink r:id="rId11" w:history="1">
+        <w:r>
+          <w:rPr>
+            <w:rStyle w:val="Hyperlink"/>
+          </w:rPr>
+          <w:t>https://www.youtube.com/watch?v=TkOzcyzH1hU</w:t>
+        </w:r>
+      </w:hyperlink>
+      <w:r>
+        <w:t>.</w:t>
+      </w:r>
+      <w:bookmarkEnd w:id="3"/>
+      <w:r>
+        <w:t xml:space="preserve"> </w:t>
+      </w:r>
+    </w:p>
+    <w:p>
+      <w:pPr>
+        <w:pStyle w:val="ListParagraph"/>
+      </w:pPr>
+      <w:r>
+        <w:t>Good visualization of storage model in Android. Confirms thoughts about private app storage.</w:t>
+      </w:r>
+    </w:p>
+    <w:p>
+      <w:pPr>
+        <w:pStyle w:val="ListParagraph"/>
+      </w:pPr>
     </w:p>
     <w:sectPr>
       <w:pgSz w:w="12240" w:h="15840"/>
@@ -200,8 +565,123 @@
       </w:pPr>
     </w:lvl>
   </w:abstractNum>
+  <w:abstractNum w:abstractNumId="1" w15:restartNumberingAfterBreak="0">
+    <w:nsid w:val="760B540B"/>
+    <w:multiLevelType w:val="hybridMultilevel"/>
+    <w:tmpl w:val="085CEC10"/>
+    <w:lvl w:ilvl="0" w:tplc="3D9854D0">
+      <w:numFmt w:val="bullet"/>
+      <w:lvlText w:val="-"/>
+      <w:lvlJc w:val="left"/>
+      <w:pPr>
+        <w:ind w:left="720" w:hanging="360"/>
+      </w:pPr>
+      <w:rPr>
+        <w:rFonts w:ascii="Calibri" w:eastAsiaTheme="minorHAnsi" w:hAnsi="Calibri" w:cs="Calibri" w:hint="default"/>
+      </w:rPr>
+    </w:lvl>
+    <w:lvl w:ilvl="1" w:tplc="04090003" w:tentative="1">
+      <w:start w:val="1"/>
+      <w:numFmt w:val="bullet"/>
+      <w:lvlText w:val="o"/>
+      <w:lvlJc w:val="left"/>
+      <w:pPr>
+        <w:ind w:left="1440" w:hanging="360"/>
+      </w:pPr>
+      <w:rPr>
+        <w:rFonts w:ascii="Courier New" w:hAnsi="Courier New" w:cs="Courier New" w:hint="default"/>
+      </w:rPr>
+    </w:lvl>
+    <w:lvl w:ilvl="2" w:tplc="04090005" w:tentative="1">
+      <w:start w:val="1"/>
+      <w:numFmt w:val="bullet"/>
+      <w:lvlText w:val=""/>
+      <w:lvlJc w:val="left"/>
+      <w:pPr>
+        <w:ind w:left="2160" w:hanging="360"/>
+      </w:pPr>
+      <w:rPr>
+        <w:rFonts w:ascii="Wingdings" w:hAnsi="Wingdings" w:hint="default"/>
+      </w:rPr>
+    </w:lvl>
+    <w:lvl w:ilvl="3" w:tplc="04090001" w:tentative="1">
+      <w:start w:val="1"/>
+      <w:numFmt w:val="bullet"/>
+      <w:lvlText w:val=""/>
+      <w:lvlJc w:val="left"/>
+      <w:pPr>
+        <w:ind w:left="2880" w:hanging="360"/>
+      </w:pPr>
+      <w:rPr>
+        <w:rFonts w:ascii="Symbol" w:hAnsi="Symbol" w:hint="default"/>
+      </w:rPr>
+    </w:lvl>
+    <w:lvl w:ilvl="4" w:tplc="04090003" w:tentative="1">
+      <w:start w:val="1"/>
+      <w:numFmt w:val="bullet"/>
+      <w:lvlText w:val="o"/>
+      <w:lvlJc w:val="left"/>
+      <w:pPr>
+        <w:ind w:left="3600" w:hanging="360"/>
+      </w:pPr>
+      <w:rPr>
+        <w:rFonts w:ascii="Courier New" w:hAnsi="Courier New" w:cs="Courier New" w:hint="default"/>
+      </w:rPr>
+    </w:lvl>
+    <w:lvl w:ilvl="5" w:tplc="04090005" w:tentative="1">
+      <w:start w:val="1"/>
+      <w:numFmt w:val="bullet"/>
+      <w:lvlText w:val=""/>
+      <w:lvlJc w:val="left"/>
+      <w:pPr>
+        <w:ind w:left="4320" w:hanging="360"/>
+      </w:pPr>
+      <w:rPr>
+        <w:rFonts w:ascii="Wingdings" w:hAnsi="Wingdings" w:hint="default"/>
+      </w:rPr>
+    </w:lvl>
+    <w:lvl w:ilvl="6" w:tplc="04090001" w:tentative="1">
+      <w:start w:val="1"/>
+      <w:numFmt w:val="bullet"/>
+      <w:lvlText w:val=""/>
+      <w:lvlJc w:val="left"/>
+      <w:pPr>
+        <w:ind w:left="5040" w:hanging="360"/>
+      </w:pPr>
+      <w:rPr>
+        <w:rFonts w:ascii="Symbol" w:hAnsi="Symbol" w:hint="default"/>
+      </w:rPr>
+    </w:lvl>
+    <w:lvl w:ilvl="7" w:tplc="04090003" w:tentative="1">
+      <w:start w:val="1"/>
+      <w:numFmt w:val="bullet"/>
+      <w:lvlText w:val="o"/>
+      <w:lvlJc w:val="left"/>
+      <w:pPr>
+        <w:ind w:left="5760" w:hanging="360"/>
+      </w:pPr>
+      <w:rPr>
+        <w:rFonts w:ascii="Courier New" w:hAnsi="Courier New" w:cs="Courier New" w:hint="default"/>
+      </w:rPr>
+    </w:lvl>
+    <w:lvl w:ilvl="8" w:tplc="04090005" w:tentative="1">
+      <w:start w:val="1"/>
+      <w:numFmt w:val="bullet"/>
+      <w:lvlText w:val=""/>
+      <w:lvlJc w:val="left"/>
+      <w:pPr>
+        <w:ind w:left="6480" w:hanging="360"/>
+      </w:pPr>
+      <w:rPr>
+        <w:rFonts w:ascii="Wingdings" w:hAnsi="Wingdings" w:hint="default"/>
+      </w:rPr>
+    </w:lvl>
+  </w:abstractNum>
   <w:num w:numId="1">
     <w:abstractNumId w:val="0"/>
+  </w:num>
+  <w:num w:numId="2">
+    <w:abstractNumId w:val="1"/>
   </w:num>
 </w:numbering>
 </file>
@@ -700,6 +1180,37 @@
       <w:szCs w:val="32"/>
     </w:rPr>
   </w:style>
+  <w:style w:type="character" w:styleId="FollowedHyperlink">
+    <w:name w:val="FollowedHyperlink"/>
+    <w:basedOn w:val="DefaultParagraphFont"/>
+    <w:uiPriority w:val="99"/>
+    <w:semiHidden/>
+    <w:unhideWhenUsed/>
+    <w:rsid w:val="00DC666D"/>
+    <w:rPr>
+      <w:color w:val="954F72" w:themeColor="followedHyperlink"/>
+      <w:u w:val="single"/>
+    </w:rPr>
+  </w:style>
+  <w:style w:type="paragraph" w:styleId="Caption">
+    <w:name w:val="caption"/>
+    <w:basedOn w:val="Normal"/>
+    <w:next w:val="Normal"/>
+    <w:uiPriority w:val="35"/>
+    <w:unhideWhenUsed/>
+    <w:qFormat/>
+    <w:rsid w:val="00C21039"/>
+    <w:pPr>
+      <w:spacing w:after="200" w:line="240" w:lineRule="auto"/>
+    </w:pPr>
+    <w:rPr>
+      <w:i/>
+      <w:iCs/>
+      <w:color w:val="44546A" w:themeColor="text2"/>
+      <w:sz w:val="18"/>
+      <w:szCs w:val="18"/>
+    </w:rPr>
+  </w:style>
 </w:styles>
 </file>
 

</xml_diff>

<commit_message>
UML class diagram created
</commit_message>
<xml_diff>
--- a/ReferenceDocs/TechNote Read Write Data in Android.docx
+++ b/ReferenceDocs/TechNote Read Write Data in Android.docx
@@ -263,6 +263,44 @@
         <w:t>requestLegacyExternalStorage lets users opt out since scoped storage did not initially satisfy all of the use cases</w:t>
       </w:r>
     </w:p>
+    <w:p/>
+    <w:p>
+      <w:r>
+        <w:lastRenderedPageBreak/>
+        <w:t>For apps that need access to the entire file system MANAGE_EXTERNAL_STORAGE was introduced. Must be manually reviewed to get white listed by Google.</w:t>
+      </w:r>
+    </w:p>
+    <w:p>
+      <w:pPr>
+        <w:pStyle w:val="Heading1"/>
+      </w:pPr>
+      <w:r>
+        <w:t>Methodology</w:t>
+      </w:r>
+    </w:p>
+    <w:p>
+      <w:r>
+        <w:t>From [</w:t>
+      </w:r>
+      <w:r>
+        <w:fldChar w:fldCharType="begin"/>
+      </w:r>
+      <w:r>
+        <w:instrText xml:space="preserve"> REF _Ref93283139 \r \h </w:instrText>
+      </w:r>
+      <w:r>
+        <w:fldChar w:fldCharType="separate"/>
+      </w:r>
+      <w:r>
+        <w:t>6</w:t>
+      </w:r>
+      <w:r>
+        <w:fldChar w:fldCharType="end"/>
+      </w:r>
+      <w:r>
+        <w:t>], need to build this section out.</w:t>
+      </w:r>
+    </w:p>
     <w:p>
       <w:pPr>
         <w:rPr>
@@ -457,6 +495,44 @@
       </w:pPr>
       <w:r>
         <w:t>Good visualization of storage model in Android. Confirms thoughts about private app storage.</w:t>
+      </w:r>
+    </w:p>
+    <w:p>
+      <w:pPr>
+        <w:pStyle w:val="ListParagraph"/>
+      </w:pPr>
+    </w:p>
+    <w:p>
+      <w:pPr>
+        <w:pStyle w:val="ListParagraph"/>
+        <w:numPr>
+          <w:ilvl w:val="0"/>
+          <w:numId w:val="1"/>
+        </w:numPr>
+      </w:pPr>
+      <w:bookmarkStart w:id="4" w:name="_Ref93283139"/>
+      <w:r>
+        <w:t xml:space="preserve">“Writing to Files in Internal Storage  Android.” May 21, 2021. </w:t>
+      </w:r>
+      <w:hyperlink r:id="rId12" w:history="1">
+        <w:r>
+          <w:rPr>
+            <w:rStyle w:val="Hyperlink"/>
+          </w:rPr>
+          <w:t>https://www.youtube.com/watch?v=wc4p6sYR3B4</w:t>
+        </w:r>
+      </w:hyperlink>
+      <w:r>
+        <w:t>.</w:t>
+      </w:r>
+      <w:bookmarkEnd w:id="4"/>
+    </w:p>
+    <w:p>
+      <w:pPr>
+        <w:pStyle w:val="ListParagraph"/>
+      </w:pPr>
+      <w:r>
+        <w:t>A simple how-to video writing a text message to an external file.</w:t>
       </w:r>
     </w:p>
     <w:p>
@@ -1106,6 +1182,28 @@
       <w:szCs w:val="32"/>
     </w:rPr>
   </w:style>
+  <w:style w:type="paragraph" w:styleId="Heading2">
+    <w:name w:val="heading 2"/>
+    <w:basedOn w:val="Normal"/>
+    <w:next w:val="Normal"/>
+    <w:link w:val="Heading2Char"/>
+    <w:uiPriority w:val="9"/>
+    <w:unhideWhenUsed/>
+    <w:qFormat/>
+    <w:rsid w:val="006B6196"/>
+    <w:pPr>
+      <w:keepNext/>
+      <w:keepLines/>
+      <w:spacing w:before="40" w:after="0"/>
+      <w:outlineLvl w:val="1"/>
+    </w:pPr>
+    <w:rPr>
+      <w:rFonts w:asciiTheme="majorHAnsi" w:eastAsiaTheme="majorEastAsia" w:hAnsiTheme="majorHAnsi" w:cstheme="majorBidi"/>
+      <w:color w:val="2F5496" w:themeColor="accent1" w:themeShade="BF"/>
+      <w:sz w:val="26"/>
+      <w:szCs w:val="26"/>
+    </w:rPr>
+  </w:style>
   <w:style w:type="character" w:default="1" w:styleId="DefaultParagraphFont">
     <w:name w:val="Default Paragraph Font"/>
     <w:uiPriority w:val="1"/>
@@ -1209,6 +1307,19 @@
       <w:color w:val="44546A" w:themeColor="text2"/>
       <w:sz w:val="18"/>
       <w:szCs w:val="18"/>
+    </w:rPr>
+  </w:style>
+  <w:style w:type="character" w:customStyle="1" w:styleId="Heading2Char">
+    <w:name w:val="Heading 2 Char"/>
+    <w:basedOn w:val="DefaultParagraphFont"/>
+    <w:link w:val="Heading2"/>
+    <w:uiPriority w:val="9"/>
+    <w:rsid w:val="006B6196"/>
+    <w:rPr>
+      <w:rFonts w:asciiTheme="majorHAnsi" w:eastAsiaTheme="majorEastAsia" w:hAnsiTheme="majorHAnsi" w:cstheme="majorBidi"/>
+      <w:color w:val="2F5496" w:themeColor="accent1" w:themeShade="BF"/>
+      <w:sz w:val="26"/>
+      <w:szCs w:val="26"/>
     </w:rPr>
   </w:style>
 </w:styles>

</xml_diff>